<commit_message>
onward and return stops in different colour
</commit_message>
<xml_diff>
--- a/docs/P3TP.docx
+++ b/docs/P3TP.docx
@@ -28,6 +28,7 @@
             <w:dataBinding w:xpath="/ns0:BlogPostInfo/ns0:PostTitle" w:storeItemID="{5F329CAD-B019-4FA6-9FEF-74898909AD20}"/>
             <w:text/>
           </w:sdtPr>
+          <w:sdtEndPr/>
           <w:sdtContent>
             <w:p>
               <w:pPr>
@@ -55,8 +56,10 @@
       <w:pPr>
         <w:pStyle w:val="Heading1"/>
       </w:pPr>
+      <w:bookmarkStart w:id="0" w:name="_GoBack"/>
+      <w:bookmarkEnd w:id="0"/>
       <w:r>
-        <w:t>Problem statement</w:t>
+        <w:t>Motivation</w:t>
       </w:r>
     </w:p>
     <w:p>
@@ -83,6 +86,869 @@
         <w:pStyle w:val="Heading1"/>
       </w:pPr>
       <w:r>
+        <w:t>Concept</w:t>
+      </w:r>
+    </w:p>
+    <w:p>
+      <w:r>
+        <w:rPr>
+          <w:noProof/>
+        </w:rPr>
+        <mc:AlternateContent>
+          <mc:Choice Requires="wpc">
+            <w:drawing>
+              <wp:inline distT="0" distB="0" distL="0" distR="0" wp14:anchorId="33158BC4" wp14:editId="5C9FAA1B">
+                <wp:extent cx="9800590" cy="3543300"/>
+                <wp:effectExtent l="0" t="0" r="0" b="0"/>
+                <wp:docPr id="1" name="Canvas 1"/>
+                <wp:cNvGraphicFramePr>
+                  <a:graphicFrameLocks xmlns:a="http://schemas.openxmlformats.org/drawingml/2006/main" noChangeAspect="1"/>
+                </wp:cNvGraphicFramePr>
+                <a:graphic xmlns:a="http://schemas.openxmlformats.org/drawingml/2006/main">
+                  <a:graphicData uri="http://schemas.microsoft.com/office/word/2010/wordprocessingCanvas">
+                    <wpc:wpc>
+                      <wpc:bg/>
+                      <wpc:whole/>
+                      <wps:wsp>
+                        <wps:cNvPr id="2" name="Rectangle 2"/>
+                        <wps:cNvSpPr/>
+                        <wps:spPr>
+                          <a:xfrm>
+                            <a:off x="2533394" y="361950"/>
+                            <a:ext cx="1352550" cy="552450"/>
+                          </a:xfrm>
+                          <a:prstGeom prst="rect">
+                            <a:avLst/>
+                          </a:prstGeom>
+                        </wps:spPr>
+                        <wps:style>
+                          <a:lnRef idx="2">
+                            <a:schemeClr val="accent1">
+                              <a:shade val="50000"/>
+                            </a:schemeClr>
+                          </a:lnRef>
+                          <a:fillRef idx="1">
+                            <a:schemeClr val="accent1"/>
+                          </a:fillRef>
+                          <a:effectRef idx="0">
+                            <a:schemeClr val="accent1"/>
+                          </a:effectRef>
+                          <a:fontRef idx="minor">
+                            <a:schemeClr val="lt1"/>
+                          </a:fontRef>
+                        </wps:style>
+                        <wps:txbx>
+                          <w:txbxContent>
+                            <w:p>
+                              <w:pPr>
+                                <w:jc w:val="center"/>
+                              </w:pPr>
+                              <w:r>
+                                <w:t>P3TP</w:t>
+                              </w:r>
+                            </w:p>
+                          </w:txbxContent>
+                        </wps:txbx>
+                        <wps:bodyPr rot="0" spcFirstLastPara="0" vertOverflow="overflow" horzOverflow="overflow" vert="horz" wrap="square" lIns="91440" tIns="45720" rIns="91440" bIns="45720" numCol="1" spcCol="0" rtlCol="0" fromWordArt="0" anchor="ctr" anchorCtr="0" forceAA="0" compatLnSpc="1">
+                          <a:prstTxWarp prst="textNoShape">
+                            <a:avLst/>
+                          </a:prstTxWarp>
+                          <a:noAutofit/>
+                        </wps:bodyPr>
+                      </wps:wsp>
+                      <pic:pic xmlns:pic="http://schemas.openxmlformats.org/drawingml/2006/picture">
+                        <pic:nvPicPr>
+                          <pic:cNvPr id="7" name="Picture 7"/>
+                          <pic:cNvPicPr>
+                            <a:picLocks noChangeAspect="1"/>
+                          </pic:cNvPicPr>
+                        </pic:nvPicPr>
+                        <pic:blipFill>
+                          <a:blip r:embed="rId7" cstate="print">
+                            <a:extLst>
+                              <a:ext uri="{28A0092B-C50C-407E-A947-70E740481C1C}">
+                                <a14:useLocalDpi xmlns:a14="http://schemas.microsoft.com/office/drawing/2010/main" val="0"/>
+                              </a:ext>
+                            </a:extLst>
+                          </a:blip>
+                          <a:stretch>
+                            <a:fillRect/>
+                          </a:stretch>
+                        </pic:blipFill>
+                        <pic:spPr>
+                          <a:xfrm>
+                            <a:off x="575945" y="342900"/>
+                            <a:ext cx="476250" cy="476250"/>
+                          </a:xfrm>
+                          <a:prstGeom prst="rect">
+                            <a:avLst/>
+                          </a:prstGeom>
+                        </pic:spPr>
+                      </pic:pic>
+                      <pic:pic xmlns:pic="http://schemas.openxmlformats.org/drawingml/2006/picture">
+                        <pic:nvPicPr>
+                          <pic:cNvPr id="8" name="Picture 8"/>
+                          <pic:cNvPicPr>
+                            <a:picLocks noChangeAspect="1"/>
+                          </pic:cNvPicPr>
+                        </pic:nvPicPr>
+                        <pic:blipFill>
+                          <a:blip r:embed="rId8">
+                            <a:extLst>
+                              <a:ext uri="{28A0092B-C50C-407E-A947-70E740481C1C}">
+                                <a14:useLocalDpi xmlns:a14="http://schemas.microsoft.com/office/drawing/2010/main" val="0"/>
+                              </a:ext>
+                            </a:extLst>
+                          </a:blip>
+                          <a:stretch>
+                            <a:fillRect/>
+                          </a:stretch>
+                        </pic:blipFill>
+                        <pic:spPr>
+                          <a:xfrm>
+                            <a:off x="4647882" y="242887"/>
+                            <a:ext cx="1762125" cy="866775"/>
+                          </a:xfrm>
+                          <a:prstGeom prst="rect">
+                            <a:avLst/>
+                          </a:prstGeom>
+                          <a:ln>
+                            <a:solidFill>
+                              <a:schemeClr val="accent1"/>
+                            </a:solidFill>
+                          </a:ln>
+                        </pic:spPr>
+                      </pic:pic>
+                      <wps:wsp>
+                        <wps:cNvPr id="9" name="Elbow Connector 9"/>
+                        <wps:cNvCnPr>
+                          <a:stCxn id="7" idx="3"/>
+                          <a:endCxn id="2" idx="1"/>
+                        </wps:cNvCnPr>
+                        <wps:spPr>
+                          <a:xfrm>
+                            <a:off x="1052195" y="581025"/>
+                            <a:ext cx="1481035" cy="57150"/>
+                          </a:xfrm>
+                          <a:prstGeom prst="bentConnector3">
+                            <a:avLst/>
+                          </a:prstGeom>
+                          <a:ln>
+                            <a:tailEnd type="triangle"/>
+                          </a:ln>
+                        </wps:spPr>
+                        <wps:style>
+                          <a:lnRef idx="1">
+                            <a:schemeClr val="accent1"/>
+                          </a:lnRef>
+                          <a:fillRef idx="0">
+                            <a:schemeClr val="accent1"/>
+                          </a:fillRef>
+                          <a:effectRef idx="0">
+                            <a:schemeClr val="accent1"/>
+                          </a:effectRef>
+                          <a:fontRef idx="minor">
+                            <a:schemeClr val="tx1"/>
+                          </a:fontRef>
+                        </wps:style>
+                        <wps:bodyPr/>
+                      </wps:wsp>
+                      <wps:wsp>
+                        <wps:cNvPr id="10" name="Elbow Connector 10"/>
+                        <wps:cNvCnPr>
+                          <a:stCxn id="2" idx="3"/>
+                          <a:endCxn id="8" idx="1"/>
+                        </wps:cNvCnPr>
+                        <wps:spPr>
+                          <a:xfrm>
+                            <a:off x="3885944" y="638175"/>
+                            <a:ext cx="761938" cy="38100"/>
+                          </a:xfrm>
+                          <a:prstGeom prst="bentConnector3">
+                            <a:avLst/>
+                          </a:prstGeom>
+                          <a:ln>
+                            <a:tailEnd type="triangle"/>
+                          </a:ln>
+                        </wps:spPr>
+                        <wps:style>
+                          <a:lnRef idx="1">
+                            <a:schemeClr val="accent1"/>
+                          </a:lnRef>
+                          <a:fillRef idx="0">
+                            <a:schemeClr val="accent1"/>
+                          </a:fillRef>
+                          <a:effectRef idx="0">
+                            <a:schemeClr val="accent1"/>
+                          </a:effectRef>
+                          <a:fontRef idx="minor">
+                            <a:schemeClr val="tx1"/>
+                          </a:fontRef>
+                        </wps:style>
+                        <wps:bodyPr/>
+                      </wps:wsp>
+                      <pic:pic xmlns:pic="http://schemas.openxmlformats.org/drawingml/2006/picture">
+                        <pic:nvPicPr>
+                          <pic:cNvPr id="11" name="Picture 11"/>
+                          <pic:cNvPicPr>
+                            <a:picLocks noChangeAspect="1"/>
+                          </pic:cNvPicPr>
+                        </pic:nvPicPr>
+                        <pic:blipFill>
+                          <a:blip r:embed="rId9" cstate="print">
+                            <a:extLst>
+                              <a:ext uri="{28A0092B-C50C-407E-A947-70E740481C1C}">
+                                <a14:useLocalDpi xmlns:a14="http://schemas.microsoft.com/office/drawing/2010/main" val="0"/>
+                              </a:ext>
+                            </a:extLst>
+                          </a:blip>
+                          <a:stretch>
+                            <a:fillRect/>
+                          </a:stretch>
+                        </pic:blipFill>
+                        <pic:spPr>
+                          <a:xfrm>
+                            <a:off x="4193900" y="1905000"/>
+                            <a:ext cx="612689" cy="1066800"/>
+                          </a:xfrm>
+                          <a:prstGeom prst="rect">
+                            <a:avLst/>
+                          </a:prstGeom>
+                        </pic:spPr>
+                      </pic:pic>
+                      <wps:wsp>
+                        <wps:cNvPr id="12" name="Elbow Connector 12"/>
+                        <wps:cNvCnPr>
+                          <a:stCxn id="8" idx="2"/>
+                          <a:endCxn id="11" idx="0"/>
+                        </wps:cNvCnPr>
+                        <wps:spPr>
+                          <a:xfrm rot="5400000">
+                            <a:off x="4616926" y="992981"/>
+                            <a:ext cx="795338" cy="1028700"/>
+                          </a:xfrm>
+                          <a:prstGeom prst="bentConnector3">
+                            <a:avLst/>
+                          </a:prstGeom>
+                          <a:ln>
+                            <a:tailEnd type="triangle"/>
+                          </a:ln>
+                        </wps:spPr>
+                        <wps:style>
+                          <a:lnRef idx="1">
+                            <a:schemeClr val="accent1"/>
+                          </a:lnRef>
+                          <a:fillRef idx="0">
+                            <a:schemeClr val="accent1"/>
+                          </a:fillRef>
+                          <a:effectRef idx="0">
+                            <a:schemeClr val="accent1"/>
+                          </a:effectRef>
+                          <a:fontRef idx="minor">
+                            <a:schemeClr val="tx1"/>
+                          </a:fontRef>
+                        </wps:style>
+                        <wps:bodyPr/>
+                      </wps:wsp>
+                      <wps:wsp>
+                        <wps:cNvPr id="13" name="Text Box 13"/>
+                        <wps:cNvSpPr txBox="1"/>
+                        <wps:spPr>
+                          <a:xfrm>
+                            <a:off x="961874" y="257175"/>
+                            <a:ext cx="1609876" cy="365760"/>
+                          </a:xfrm>
+                          <a:prstGeom prst="rect">
+                            <a:avLst/>
+                          </a:prstGeom>
+                          <a:noFill/>
+                          <a:ln w="6350">
+                            <a:noFill/>
+                          </a:ln>
+                          <a:effectLst/>
+                        </wps:spPr>
+                        <wps:style>
+                          <a:lnRef idx="0">
+                            <a:schemeClr val="accent1"/>
+                          </a:lnRef>
+                          <a:fillRef idx="0">
+                            <a:schemeClr val="accent1"/>
+                          </a:fillRef>
+                          <a:effectRef idx="0">
+                            <a:schemeClr val="accent1"/>
+                          </a:effectRef>
+                          <a:fontRef idx="minor">
+                            <a:schemeClr val="dk1"/>
+                          </a:fontRef>
+                        </wps:style>
+                        <wps:txbx>
+                          <w:txbxContent>
+                            <w:p>
+                              <w:pPr>
+                                <w:rPr>
+                                  <w:sz w:val="20"/>
+                                </w:rPr>
+                              </w:pPr>
+                              <w:r>
+                                <w:rPr>
+                                  <w:sz w:val="20"/>
+                                </w:rPr>
+                                <w:t>Provide fleet</w:t>
+                              </w:r>
+                              <w:r>
+                                <w:rPr>
+                                  <w:sz w:val="20"/>
+                                </w:rPr>
+                                <w:t xml:space="preserve"> </w:t>
+                              </w:r>
+                              <w:r>
+                                <w:rPr>
+                                  <w:sz w:val="20"/>
+                                </w:rPr>
+                                <w:t>settings</w:t>
+                              </w:r>
+                            </w:p>
+                          </w:txbxContent>
+                        </wps:txbx>
+                        <wps:bodyPr rot="0" spcFirstLastPara="0" vertOverflow="overflow" horzOverflow="overflow" vert="horz" wrap="square" lIns="91440" tIns="45720" rIns="91440" bIns="45720" numCol="1" spcCol="0" rtlCol="0" fromWordArt="0" anchor="t" anchorCtr="0" forceAA="0" compatLnSpc="1">
+                          <a:prstTxWarp prst="textNoShape">
+                            <a:avLst/>
+                          </a:prstTxWarp>
+                          <a:noAutofit/>
+                        </wps:bodyPr>
+                      </wps:wsp>
+                      <pic:pic xmlns:pic="http://schemas.openxmlformats.org/drawingml/2006/picture">
+                        <pic:nvPicPr>
+                          <pic:cNvPr id="14" name="Picture 14"/>
+                          <pic:cNvPicPr>
+                            <a:picLocks noChangeAspect="1"/>
+                          </pic:cNvPicPr>
+                        </pic:nvPicPr>
+                        <pic:blipFill>
+                          <a:blip r:embed="rId10" cstate="print">
+                            <a:extLst>
+                              <a:ext uri="{28A0092B-C50C-407E-A947-70E740481C1C}">
+                                <a14:useLocalDpi xmlns:a14="http://schemas.microsoft.com/office/drawing/2010/main" val="0"/>
+                              </a:ext>
+                            </a:extLst>
+                          </a:blip>
+                          <a:stretch>
+                            <a:fillRect/>
+                          </a:stretch>
+                        </pic:blipFill>
+                        <pic:spPr>
+                          <a:xfrm>
+                            <a:off x="5463032" y="1905000"/>
+                            <a:ext cx="1560576" cy="1066800"/>
+                          </a:xfrm>
+                          <a:prstGeom prst="rect">
+                            <a:avLst/>
+                          </a:prstGeom>
+                          <a:ln>
+                            <a:solidFill>
+                              <a:schemeClr val="accent1"/>
+                            </a:solidFill>
+                          </a:ln>
+                        </pic:spPr>
+                      </pic:pic>
+                      <wps:wsp>
+                        <wps:cNvPr id="15" name="Elbow Connector 15"/>
+                        <wps:cNvCnPr>
+                          <a:stCxn id="8" idx="2"/>
+                          <a:endCxn id="14" idx="0"/>
+                        </wps:cNvCnPr>
+                        <wps:spPr>
+                          <a:xfrm rot="16200000" flipH="1">
+                            <a:off x="5488463" y="1150143"/>
+                            <a:ext cx="795338" cy="714375"/>
+                          </a:xfrm>
+                          <a:prstGeom prst="bentConnector3">
+                            <a:avLst>
+                              <a:gd name="adj1" fmla="val 50000"/>
+                            </a:avLst>
+                          </a:prstGeom>
+                          <a:ln>
+                            <a:tailEnd type="triangle"/>
+                          </a:ln>
+                        </wps:spPr>
+                        <wps:style>
+                          <a:lnRef idx="1">
+                            <a:schemeClr val="accent1"/>
+                          </a:lnRef>
+                          <a:fillRef idx="0">
+                            <a:schemeClr val="accent1"/>
+                          </a:fillRef>
+                          <a:effectRef idx="0">
+                            <a:schemeClr val="accent1"/>
+                          </a:effectRef>
+                          <a:fontRef idx="minor">
+                            <a:schemeClr val="tx1"/>
+                          </a:fontRef>
+                        </wps:style>
+                        <wps:bodyPr/>
+                      </wps:wsp>
+                      <wps:wsp>
+                        <wps:cNvPr id="16" name="Text Box 13"/>
+                        <wps:cNvSpPr txBox="1"/>
+                        <wps:spPr>
+                          <a:xfrm>
+                            <a:off x="3866098" y="380025"/>
+                            <a:ext cx="791628" cy="365760"/>
+                          </a:xfrm>
+                          <a:prstGeom prst="rect">
+                            <a:avLst/>
+                          </a:prstGeom>
+                          <a:noFill/>
+                          <a:ln w="6350">
+                            <a:noFill/>
+                          </a:ln>
+                          <a:effectLst/>
+                        </wps:spPr>
+                        <wps:style>
+                          <a:lnRef idx="0">
+                            <a:schemeClr val="accent1"/>
+                          </a:lnRef>
+                          <a:fillRef idx="0">
+                            <a:schemeClr val="accent1"/>
+                          </a:fillRef>
+                          <a:effectRef idx="0">
+                            <a:schemeClr val="accent1"/>
+                          </a:effectRef>
+                          <a:fontRef idx="minor">
+                            <a:schemeClr val="dk1"/>
+                          </a:fontRef>
+                        </wps:style>
+                        <wps:txbx>
+                          <w:txbxContent>
+                            <w:p>
+                              <w:pPr>
+                                <w:pStyle w:val="NormalWeb"/>
+                                <w:rPr>
+                                  <w:sz w:val="24"/>
+                                  <w:szCs w:val="24"/>
+                                </w:rPr>
+                              </w:pPr>
+                              <w:r>
+                                <w:rPr>
+                                  <w:rFonts w:eastAsia="Times New Roman"/>
+                                  <w:sz w:val="20"/>
+                                </w:rPr>
+                                <w:t>GTFS data</w:t>
+                              </w:r>
+                            </w:p>
+                          </w:txbxContent>
+                        </wps:txbx>
+                        <wps:bodyPr rot="0" spcFirstLastPara="0" vert="horz" wrap="square" lIns="91440" tIns="45720" rIns="91440" bIns="45720" numCol="1" spcCol="0" rtlCol="0" fromWordArt="0" anchor="t" anchorCtr="0" forceAA="0" compatLnSpc="1">
+                          <a:prstTxWarp prst="textNoShape">
+                            <a:avLst/>
+                          </a:prstTxWarp>
+                          <a:noAutofit/>
+                        </wps:bodyPr>
+                      </wps:wsp>
+                      <wps:wsp>
+                        <wps:cNvPr id="17" name="Text Box 13"/>
+                        <wps:cNvSpPr txBox="1"/>
+                        <wps:spPr>
+                          <a:xfrm>
+                            <a:off x="5123144" y="1503975"/>
+                            <a:ext cx="1077631" cy="365760"/>
+                          </a:xfrm>
+                          <a:prstGeom prst="rect">
+                            <a:avLst/>
+                          </a:prstGeom>
+                          <a:noFill/>
+                          <a:ln w="6350">
+                            <a:noFill/>
+                          </a:ln>
+                          <a:effectLst/>
+                        </wps:spPr>
+                        <wps:style>
+                          <a:lnRef idx="0">
+                            <a:schemeClr val="accent1"/>
+                          </a:lnRef>
+                          <a:fillRef idx="0">
+                            <a:schemeClr val="accent1"/>
+                          </a:fillRef>
+                          <a:effectRef idx="0">
+                            <a:schemeClr val="accent1"/>
+                          </a:effectRef>
+                          <a:fontRef idx="minor">
+                            <a:schemeClr val="dk1"/>
+                          </a:fontRef>
+                        </wps:style>
+                        <wps:txbx>
+                          <w:txbxContent>
+                            <w:p>
+                              <w:pPr>
+                                <w:pStyle w:val="NormalWeb"/>
+                                <w:rPr>
+                                  <w:sz w:val="24"/>
+                                  <w:szCs w:val="24"/>
+                                </w:rPr>
+                              </w:pPr>
+                              <w:r>
+                                <w:rPr>
+                                  <w:rFonts w:eastAsia="Times New Roman"/>
+                                  <w:sz w:val="20"/>
+                                </w:rPr>
+                                <w:t>Travel options</w:t>
+                              </w:r>
+                            </w:p>
+                          </w:txbxContent>
+                        </wps:txbx>
+                        <wps:bodyPr rot="0" spcFirstLastPara="0" vert="horz" wrap="square" lIns="91440" tIns="45720" rIns="91440" bIns="45720" numCol="1" spcCol="0" rtlCol="0" fromWordArt="0" anchor="t" anchorCtr="0" forceAA="0" compatLnSpc="1">
+                          <a:prstTxWarp prst="textNoShape">
+                            <a:avLst/>
+                          </a:prstTxWarp>
+                          <a:noAutofit/>
+                        </wps:bodyPr>
+                      </wps:wsp>
+                      <wps:wsp>
+                        <wps:cNvPr id="18" name="Text Box 13"/>
+                        <wps:cNvSpPr txBox="1"/>
+                        <wps:spPr>
+                          <a:xfrm>
+                            <a:off x="3990000" y="3018450"/>
+                            <a:ext cx="1076960" cy="365760"/>
+                          </a:xfrm>
+                          <a:prstGeom prst="rect">
+                            <a:avLst/>
+                          </a:prstGeom>
+                          <a:noFill/>
+                          <a:ln w="6350">
+                            <a:noFill/>
+                          </a:ln>
+                          <a:effectLst/>
+                        </wps:spPr>
+                        <wps:style>
+                          <a:lnRef idx="0">
+                            <a:schemeClr val="accent1"/>
+                          </a:lnRef>
+                          <a:fillRef idx="0">
+                            <a:schemeClr val="accent1"/>
+                          </a:fillRef>
+                          <a:effectRef idx="0">
+                            <a:schemeClr val="accent1"/>
+                          </a:effectRef>
+                          <a:fontRef idx="minor">
+                            <a:schemeClr val="dk1"/>
+                          </a:fontRef>
+                        </wps:style>
+                        <wps:txbx>
+                          <w:txbxContent>
+                            <w:p>
+                              <w:pPr>
+                                <w:pStyle w:val="NormalWeb"/>
+                                <w:rPr>
+                                  <w:sz w:val="24"/>
+                                  <w:szCs w:val="24"/>
+                                </w:rPr>
+                              </w:pPr>
+                              <w:r>
+                                <w:rPr>
+                                  <w:rFonts w:eastAsia="Times New Roman"/>
+                                  <w:sz w:val="20"/>
+                                </w:rPr>
+                                <w:t>Google Maps on mobile</w:t>
+                              </w:r>
+                            </w:p>
+                          </w:txbxContent>
+                        </wps:txbx>
+                        <wps:bodyPr rot="0" spcFirstLastPara="0" vert="horz" wrap="square" lIns="91440" tIns="45720" rIns="91440" bIns="45720" numCol="1" spcCol="0" rtlCol="0" fromWordArt="0" anchor="t" anchorCtr="0" forceAA="0" compatLnSpc="1">
+                          <a:prstTxWarp prst="textNoShape">
+                            <a:avLst/>
+                          </a:prstTxWarp>
+                          <a:noAutofit/>
+                        </wps:bodyPr>
+                      </wps:wsp>
+                      <wps:wsp>
+                        <wps:cNvPr id="19" name="Text Box 13"/>
+                        <wps:cNvSpPr txBox="1"/>
+                        <wps:spPr>
+                          <a:xfrm>
+                            <a:off x="5466374" y="3018450"/>
+                            <a:ext cx="1563075" cy="365760"/>
+                          </a:xfrm>
+                          <a:prstGeom prst="rect">
+                            <a:avLst/>
+                          </a:prstGeom>
+                          <a:noFill/>
+                          <a:ln w="6350">
+                            <a:noFill/>
+                          </a:ln>
+                          <a:effectLst/>
+                        </wps:spPr>
+                        <wps:style>
+                          <a:lnRef idx="0">
+                            <a:schemeClr val="accent1"/>
+                          </a:lnRef>
+                          <a:fillRef idx="0">
+                            <a:schemeClr val="accent1"/>
+                          </a:fillRef>
+                          <a:effectRef idx="0">
+                            <a:schemeClr val="accent1"/>
+                          </a:effectRef>
+                          <a:fontRef idx="minor">
+                            <a:schemeClr val="dk1"/>
+                          </a:fontRef>
+                        </wps:style>
+                        <wps:txbx>
+                          <w:txbxContent>
+                            <w:p>
+                              <w:pPr>
+                                <w:pStyle w:val="NormalWeb"/>
+                                <w:rPr>
+                                  <w:sz w:val="24"/>
+                                  <w:szCs w:val="24"/>
+                                </w:rPr>
+                              </w:pPr>
+                              <w:r>
+                                <w:rPr>
+                                  <w:rFonts w:eastAsia="Times New Roman"/>
+                                  <w:sz w:val="20"/>
+                                </w:rPr>
+                                <w:t>Google Maps on website</w:t>
+                              </w:r>
+                            </w:p>
+                          </w:txbxContent>
+                        </wps:txbx>
+                        <wps:bodyPr rot="0" spcFirstLastPara="0" vert="horz" wrap="square" lIns="91440" tIns="45720" rIns="91440" bIns="45720" numCol="1" spcCol="0" rtlCol="0" fromWordArt="0" anchor="t" anchorCtr="0" forceAA="0" compatLnSpc="1">
+                          <a:prstTxWarp prst="textNoShape">
+                            <a:avLst/>
+                          </a:prstTxWarp>
+                          <a:noAutofit/>
+                        </wps:bodyPr>
+                      </wps:wsp>
+                    </wpc:wpc>
+                  </a:graphicData>
+                </a:graphic>
+              </wp:inline>
+            </w:drawing>
+          </mc:Choice>
+          <mc:Fallback>
+            <w:pict>
+              <v:group w14:anchorId="33158BC4" id="Canvas 1" o:spid="_x0000_s1026" editas="canvas" style="width:771.7pt;height:279pt;mso-position-horizontal-relative:char;mso-position-vertical-relative:line" coordsize="98005,35433" o:gfxdata="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">
+                <v:shapetype id="_x0000_t75" coordsize="21600,21600" o:spt="75" o:preferrelative="t" path="m@4@5l@4@11@9@11@9@5xe" filled="f" stroked="f">
+                  <v:stroke joinstyle="miter"/>
+                  <v:formulas>
+                    <v:f eqn="if lineDrawn pixelLineWidth 0"/>
+                    <v:f eqn="sum @0 1 0"/>
+                    <v:f eqn="sum 0 0 @1"/>
+                    <v:f eqn="prod @2 1 2"/>
+                    <v:f eqn="prod @3 21600 pixelWidth"/>
+                    <v:f eqn="prod @3 21600 pixelHeight"/>
+                    <v:f eqn="sum @0 0 1"/>
+                    <v:f eqn="prod @6 1 2"/>
+                    <v:f eqn="prod @7 21600 pixelWidth"/>
+                    <v:f eqn="sum @8 21600 0"/>
+                    <v:f eqn="prod @7 21600 pixelHeight"/>
+                    <v:f eqn="sum @10 21600 0"/>
+                  </v:formulas>
+                  <v:path o:extrusionok="f" gradientshapeok="t" o:connecttype="rect"/>
+                  <o:lock v:ext="edit" aspectratio="t"/>
+                </v:shapetype>
+                <v:shape id="_x0000_s1027" type="#_x0000_t75" style="position:absolute;width:98005;height:35433;visibility:visible;mso-wrap-style:square">
+                  <v:fill o:detectmouseclick="t"/>
+                  <v:path o:connecttype="none"/>
+                </v:shape>
+                <v:rect id="Rectangle 2" o:spid="_x0000_s1028" style="position:absolute;left:25333;top:3619;width:13526;height:5525;visibility:visible;mso-wrap-style:square;v-text-anchor:middle" o:gfxdata="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" fillcolor="#5b9bd5 [3204]" strokecolor="#1f4d78 [1604]" strokeweight="2pt">
+                  <v:stroke endcap="round"/>
+                  <v:textbox>
+                    <w:txbxContent>
+                      <w:p>
+                        <w:pPr>
+                          <w:jc w:val="center"/>
+                        </w:pPr>
+                        <w:r>
+                          <w:t>P3TP</w:t>
+                        </w:r>
+                      </w:p>
+                    </w:txbxContent>
+                  </v:textbox>
+                </v:rect>
+                <v:shape id="Picture 7" o:spid="_x0000_s1029" type="#_x0000_t75" style="position:absolute;left:5759;top:3429;width:4762;height:4762;visibility:visible;mso-wrap-style:square" o:gfxdata="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">
+                  <v:imagedata r:id="rId11" o:title=""/>
+                  <v:path arrowok="t"/>
+                </v:shape>
+                <v:shape id="Picture 8" o:spid="_x0000_s1030" type="#_x0000_t75" style="position:absolute;left:46478;top:2428;width:17622;height:8668;visibility:visible;mso-wrap-style:square" o:gfxdata="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" stroked="t" strokecolor="#5b9bd5 [3204]">
+                  <v:imagedata r:id="rId12" o:title=""/>
+                  <v:path arrowok="t"/>
+                </v:shape>
+                <v:shapetype id="_x0000_t34" coordsize="21600,21600" o:spt="34" o:oned="t" adj="10800" path="m,l@0,0@0,21600,21600,21600e" filled="f">
+                  <v:stroke joinstyle="miter"/>
+                  <v:formulas>
+                    <v:f eqn="val #0"/>
+                  </v:formulas>
+                  <v:path arrowok="t" fillok="f" o:connecttype="none"/>
+                  <v:handles>
+                    <v:h position="#0,center"/>
+                  </v:handles>
+                  <o:lock v:ext="edit" shapetype="t"/>
+                </v:shapetype>
+                <v:shape id="Elbow Connector 9" o:spid="_x0000_s1031" type="#_x0000_t34" style="position:absolute;left:10521;top:5810;width:14811;height:571;visibility:visible;mso-wrap-style:square" o:connectortype="elbow" o:gfxdata="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" strokecolor="#5b9bd5 [3204]" strokeweight=".5pt">
+                  <v:stroke endarrow="block" endcap="round"/>
+                </v:shape>
+                <v:shape id="Elbow Connector 10" o:spid="_x0000_s1032" type="#_x0000_t34" style="position:absolute;left:38859;top:6381;width:7619;height:381;visibility:visible;mso-wrap-style:square" o:connectortype="elbow" o:gfxdata="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" strokecolor="#5b9bd5 [3204]" strokeweight=".5pt">
+                  <v:stroke endarrow="block" endcap="round"/>
+                </v:shape>
+                <v:shape id="Picture 11" o:spid="_x0000_s1033" type="#_x0000_t75" style="position:absolute;left:41939;top:19050;width:6126;height:10668;visibility:visible;mso-wrap-style:square" o:gfxdata="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">
+                  <v:imagedata r:id="rId13" o:title=""/>
+                  <v:path arrowok="t"/>
+                </v:shape>
+                <v:shape id="Elbow Connector 12" o:spid="_x0000_s1034" type="#_x0000_t34" style="position:absolute;left:46169;top:9929;width:7954;height:10287;rotation:90;visibility:visible;mso-wrap-style:square" o:connectortype="elbow" o:gfxdata="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" strokecolor="#5b9bd5 [3204]" strokeweight=".5pt">
+                  <v:stroke endarrow="block" endcap="round"/>
+                </v:shape>
+                <v:shapetype id="_x0000_t202" coordsize="21600,21600" o:spt="202" path="m,l,21600r21600,l21600,xe">
+                  <v:stroke joinstyle="miter"/>
+                  <v:path gradientshapeok="t" o:connecttype="rect"/>
+                </v:shapetype>
+                <v:shape id="Text Box 13" o:spid="_x0000_s1035" type="#_x0000_t202" style="position:absolute;left:9618;top:2571;width:16099;height:3658;visibility:visible;mso-wrap-style:square;v-text-anchor:top" o:gfxdata="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" filled="f" stroked="f" strokeweight=".5pt">
+                  <v:textbox>
+                    <w:txbxContent>
+                      <w:p>
+                        <w:pPr>
+                          <w:rPr>
+                            <w:sz w:val="20"/>
+                          </w:rPr>
+                        </w:pPr>
+                        <w:r>
+                          <w:rPr>
+                            <w:sz w:val="20"/>
+                          </w:rPr>
+                          <w:t>Provide fleet</w:t>
+                        </w:r>
+                        <w:r>
+                          <w:rPr>
+                            <w:sz w:val="20"/>
+                          </w:rPr>
+                          <w:t xml:space="preserve"> </w:t>
+                        </w:r>
+                        <w:r>
+                          <w:rPr>
+                            <w:sz w:val="20"/>
+                          </w:rPr>
+                          <w:t>settings</w:t>
+                        </w:r>
+                      </w:p>
+                    </w:txbxContent>
+                  </v:textbox>
+                </v:shape>
+                <v:shape id="Picture 14" o:spid="_x0000_s1036" type="#_x0000_t75" style="position:absolute;left:54630;top:19050;width:15606;height:10668;visibility:visible;mso-wrap-style:square" o:gfxdata="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" stroked="t" strokecolor="#5b9bd5 [3204]">
+                  <v:imagedata r:id="rId14" o:title=""/>
+                  <v:path arrowok="t"/>
+                </v:shape>
+                <v:shape id="Elbow Connector 15" o:spid="_x0000_s1037" type="#_x0000_t34" style="position:absolute;left:54884;top:11501;width:7954;height:7144;rotation:90;flip:x;visibility:visible;mso-wrap-style:square" o:connectortype="elbow" o:gfxdata="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" strokecolor="#5b9bd5 [3204]" strokeweight=".5pt">
+                  <v:stroke endarrow="block" endcap="round"/>
+                </v:shape>
+                <v:shape id="Text Box 13" o:spid="_x0000_s1038" type="#_x0000_t202" style="position:absolute;left:38660;top:3800;width:7917;height:3657;visibility:visible;mso-wrap-style:square;v-text-anchor:top" o:gfxdata="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" filled="f" stroked="f" strokeweight=".5pt">
+                  <v:textbox>
+                    <w:txbxContent>
+                      <w:p>
+                        <w:pPr>
+                          <w:pStyle w:val="NormalWeb"/>
+                          <w:rPr>
+                            <w:sz w:val="24"/>
+                            <w:szCs w:val="24"/>
+                          </w:rPr>
+                        </w:pPr>
+                        <w:r>
+                          <w:rPr>
+                            <w:rFonts w:eastAsia="Times New Roman"/>
+                            <w:sz w:val="20"/>
+                          </w:rPr>
+                          <w:t>GTFS data</w:t>
+                        </w:r>
+                      </w:p>
+                    </w:txbxContent>
+                  </v:textbox>
+                </v:shape>
+                <v:shape id="Text Box 13" o:spid="_x0000_s1039" type="#_x0000_t202" style="position:absolute;left:51231;top:15039;width:10776;height:3658;visibility:visible;mso-wrap-style:square;v-text-anchor:top" o:gfxdata="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" filled="f" stroked="f" strokeweight=".5pt">
+                  <v:textbox>
+                    <w:txbxContent>
+                      <w:p>
+                        <w:pPr>
+                          <w:pStyle w:val="NormalWeb"/>
+                          <w:rPr>
+                            <w:sz w:val="24"/>
+                            <w:szCs w:val="24"/>
+                          </w:rPr>
+                        </w:pPr>
+                        <w:r>
+                          <w:rPr>
+                            <w:rFonts w:eastAsia="Times New Roman"/>
+                            <w:sz w:val="20"/>
+                          </w:rPr>
+                          <w:t>Travel options</w:t>
+                        </w:r>
+                      </w:p>
+                    </w:txbxContent>
+                  </v:textbox>
+                </v:shape>
+                <v:shape id="Text Box 13" o:spid="_x0000_s1040" type="#_x0000_t202" style="position:absolute;left:39900;top:30184;width:10769;height:3658;visibility:visible;mso-wrap-style:square;v-text-anchor:top" o:gfxdata="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" filled="f" stroked="f" strokeweight=".5pt">
+                  <v:textbox>
+                    <w:txbxContent>
+                      <w:p>
+                        <w:pPr>
+                          <w:pStyle w:val="NormalWeb"/>
+                          <w:rPr>
+                            <w:sz w:val="24"/>
+                            <w:szCs w:val="24"/>
+                          </w:rPr>
+                        </w:pPr>
+                        <w:r>
+                          <w:rPr>
+                            <w:rFonts w:eastAsia="Times New Roman"/>
+                            <w:sz w:val="20"/>
+                          </w:rPr>
+                          <w:t xml:space="preserve">Google Maps on </w:t>
+                        </w:r>
+                        <w:proofErr w:type="spellStart"/>
+                        <w:r>
+                          <w:rPr>
+                            <w:rFonts w:eastAsia="Times New Roman"/>
+                            <w:sz w:val="20"/>
+                          </w:rPr>
+                          <w:t>mobile</w:t>
+                        </w:r>
+                        <w:proofErr w:type="spellEnd"/>
+                      </w:p>
+                    </w:txbxContent>
+                  </v:textbox>
+                </v:shape>
+                <v:shape id="Text Box 13" o:spid="_x0000_s1041" type="#_x0000_t202" style="position:absolute;left:54663;top:30184;width:15631;height:3658;visibility:visible;mso-wrap-style:square;v-text-anchor:top" o:gfxdata="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" filled="f" stroked="f" strokeweight=".5pt">
+                  <v:textbox>
+                    <w:txbxContent>
+                      <w:p>
+                        <w:pPr>
+                          <w:pStyle w:val="NormalWeb"/>
+                          <w:rPr>
+                            <w:sz w:val="24"/>
+                            <w:szCs w:val="24"/>
+                          </w:rPr>
+                        </w:pPr>
+                        <w:r>
+                          <w:rPr>
+                            <w:rFonts w:eastAsia="Times New Roman"/>
+                            <w:sz w:val="20"/>
+                          </w:rPr>
+                          <w:t>Google Maps on website</w:t>
+                        </w:r>
+                      </w:p>
+                    </w:txbxContent>
+                  </v:textbox>
+                </v:shape>
+                <w10:anchorlock/>
+              </v:group>
+            </w:pict>
+          </mc:Fallback>
+        </mc:AlternateContent>
+      </w:r>
+    </w:p>
+    <w:p>
+      <w:pPr>
+        <w:pStyle w:val="Heading1"/>
+      </w:pPr>
+      <w:r>
         <w:t>Solution</w:t>
       </w:r>
     </w:p>
@@ -187,7 +1053,6 @@
         <w:t>It can generate the GTFS file that can be uploaded to Google.</w:t>
       </w:r>
     </w:p>
-    <w:p/>
     <w:p>
       <w:pPr>
         <w:rPr>
@@ -215,7 +1080,183 @@
         <w:t xml:space="preserve"> Transport Corporation Ltd. who will be the first customer.</w:t>
       </w:r>
     </w:p>
-    <w:p/>
+    <w:p>
+      <w:pPr>
+        <w:pStyle w:val="Heading1"/>
+      </w:pPr>
+      <w:r>
+        <w:t xml:space="preserve">Passenger </w:t>
+      </w:r>
+      <w:r>
+        <w:t>Experience</w:t>
+      </w:r>
+    </w:p>
+    <w:p>
+      <w:r>
+        <w:t>A passenger can search for travel options between any two points on a Google Maps application. The results provide step-by-step directions including different modes such as Walking, Ferries, and Buses.</w:t>
+      </w:r>
+    </w:p>
+    <w:p>
+      <w:r>
+        <w:rPr>
+          <w:noProof/>
+        </w:rPr>
+        <w:drawing>
+          <wp:inline distT="0" distB="0" distL="0" distR="0">
+            <wp:extent cx="2627413" cy="4257675"/>
+            <wp:effectExtent l="0" t="0" r="1905" b="0"/>
+            <wp:docPr id="20" name="Picture 20"/>
+            <wp:cNvGraphicFramePr>
+              <a:graphicFrameLocks xmlns:a="http://schemas.openxmlformats.org/drawingml/2006/main" noChangeAspect="1"/>
+            </wp:cNvGraphicFramePr>
+            <a:graphic xmlns:a="http://schemas.openxmlformats.org/drawingml/2006/main">
+              <a:graphicData uri="http://schemas.openxmlformats.org/drawingml/2006/picture">
+                <pic:pic xmlns:pic="http://schemas.openxmlformats.org/drawingml/2006/picture">
+                  <pic:nvPicPr>
+                    <pic:cNvPr id="0" name="Picture 2"/>
+                    <pic:cNvPicPr>
+                      <a:picLocks noChangeAspect="1" noChangeArrowheads="1"/>
+                    </pic:cNvPicPr>
+                  </pic:nvPicPr>
+                  <pic:blipFill>
+                    <a:blip r:embed="rId15">
+                      <a:extLst>
+                        <a:ext uri="{28A0092B-C50C-407E-A947-70E740481C1C}">
+                          <a14:useLocalDpi xmlns:a14="http://schemas.microsoft.com/office/drawing/2010/main" val="0"/>
+                        </a:ext>
+                      </a:extLst>
+                    </a:blip>
+                    <a:srcRect/>
+                    <a:stretch>
+                      <a:fillRect/>
+                    </a:stretch>
+                  </pic:blipFill>
+                  <pic:spPr bwMode="auto">
+                    <a:xfrm>
+                      <a:off x="0" y="0"/>
+                      <a:ext cx="2631907" cy="4264957"/>
+                    </a:xfrm>
+                    <a:prstGeom prst="rect">
+                      <a:avLst/>
+                    </a:prstGeom>
+                    <a:noFill/>
+                    <a:ln>
+                      <a:noFill/>
+                    </a:ln>
+                  </pic:spPr>
+                </pic:pic>
+              </a:graphicData>
+            </a:graphic>
+          </wp:inline>
+        </w:drawing>
+      </w:r>
+      <w:r>
+        <w:rPr>
+          <w:noProof/>
+        </w:rPr>
+        <w:drawing>
+          <wp:inline distT="0" distB="0" distL="0" distR="0">
+            <wp:extent cx="2633269" cy="4219575"/>
+            <wp:effectExtent l="0" t="0" r="0" b="0"/>
+            <wp:docPr id="21" name="Picture 21"/>
+            <wp:cNvGraphicFramePr>
+              <a:graphicFrameLocks xmlns:a="http://schemas.openxmlformats.org/drawingml/2006/main" noChangeAspect="1"/>
+            </wp:cNvGraphicFramePr>
+            <a:graphic xmlns:a="http://schemas.openxmlformats.org/drawingml/2006/main">
+              <a:graphicData uri="http://schemas.openxmlformats.org/drawingml/2006/picture">
+                <pic:pic xmlns:pic="http://schemas.openxmlformats.org/drawingml/2006/picture">
+                  <pic:nvPicPr>
+                    <pic:cNvPr id="0" name="Picture 3"/>
+                    <pic:cNvPicPr>
+                      <a:picLocks noChangeAspect="1" noChangeArrowheads="1"/>
+                    </pic:cNvPicPr>
+                  </pic:nvPicPr>
+                  <pic:blipFill>
+                    <a:blip r:embed="rId16">
+                      <a:extLst>
+                        <a:ext uri="{28A0092B-C50C-407E-A947-70E740481C1C}">
+                          <a14:useLocalDpi xmlns:a14="http://schemas.microsoft.com/office/drawing/2010/main" val="0"/>
+                        </a:ext>
+                      </a:extLst>
+                    </a:blip>
+                    <a:srcRect/>
+                    <a:stretch>
+                      <a:fillRect/>
+                    </a:stretch>
+                  </pic:blipFill>
+                  <pic:spPr bwMode="auto">
+                    <a:xfrm>
+                      <a:off x="0" y="0"/>
+                      <a:ext cx="2642929" cy="4235054"/>
+                    </a:xfrm>
+                    <a:prstGeom prst="rect">
+                      <a:avLst/>
+                    </a:prstGeom>
+                    <a:noFill/>
+                    <a:ln>
+                      <a:noFill/>
+                    </a:ln>
+                  </pic:spPr>
+                </pic:pic>
+              </a:graphicData>
+            </a:graphic>
+          </wp:inline>
+        </w:drawing>
+      </w:r>
+      <w:r>
+        <w:rPr>
+          <w:noProof/>
+        </w:rPr>
+        <w:drawing>
+          <wp:inline distT="0" distB="0" distL="0" distR="0">
+            <wp:extent cx="2653126" cy="4210050"/>
+            <wp:effectExtent l="0" t="0" r="0" b="0"/>
+            <wp:docPr id="22" name="Picture 22"/>
+            <wp:cNvGraphicFramePr>
+              <a:graphicFrameLocks xmlns:a="http://schemas.openxmlformats.org/drawingml/2006/main" noChangeAspect="1"/>
+            </wp:cNvGraphicFramePr>
+            <a:graphic xmlns:a="http://schemas.openxmlformats.org/drawingml/2006/main">
+              <a:graphicData uri="http://schemas.openxmlformats.org/drawingml/2006/picture">
+                <pic:pic xmlns:pic="http://schemas.openxmlformats.org/drawingml/2006/picture">
+                  <pic:nvPicPr>
+                    <pic:cNvPr id="0" name="Picture 4"/>
+                    <pic:cNvPicPr>
+                      <a:picLocks noChangeAspect="1" noChangeArrowheads="1"/>
+                    </pic:cNvPicPr>
+                  </pic:nvPicPr>
+                  <pic:blipFill>
+                    <a:blip r:embed="rId17">
+                      <a:extLst>
+                        <a:ext uri="{28A0092B-C50C-407E-A947-70E740481C1C}">
+                          <a14:useLocalDpi xmlns:a14="http://schemas.microsoft.com/office/drawing/2010/main" val="0"/>
+                        </a:ext>
+                      </a:extLst>
+                    </a:blip>
+                    <a:srcRect/>
+                    <a:stretch>
+                      <a:fillRect/>
+                    </a:stretch>
+                  </pic:blipFill>
+                  <pic:spPr bwMode="auto">
+                    <a:xfrm>
+                      <a:off x="0" y="0"/>
+                      <a:ext cx="2659061" cy="4219468"/>
+                    </a:xfrm>
+                    <a:prstGeom prst="rect">
+                      <a:avLst/>
+                    </a:prstGeom>
+                    <a:noFill/>
+                    <a:ln>
+                      <a:noFill/>
+                    </a:ln>
+                  </pic:spPr>
+                </pic:pic>
+              </a:graphicData>
+            </a:graphic>
+          </wp:inline>
+        </w:drawing>
+      </w:r>
+    </w:p>
     <w:p>
       <w:pPr>
         <w:pStyle w:val="Heading1"/>
@@ -262,36 +1303,154 @@
     </w:p>
     <w:p>
       <w:pPr>
-        <w:pStyle w:val="ListParagraph"/>
-        <w:numPr>
-          <w:ilvl w:val="0"/>
-          <w:numId w:val="2"/>
-        </w:numPr>
-      </w:pPr>
-      <w:r>
-        <w:t>Multi-modal.</w:t>
-      </w:r>
+        <w:pStyle w:val="Heading1"/>
+      </w:pPr>
     </w:p>
     <w:p>
       <w:pPr>
         <w:pStyle w:val="Heading1"/>
       </w:pPr>
-    </w:p>
-    <w:p>
-      <w:pPr>
-        <w:pStyle w:val="Heading1"/>
-      </w:pPr>
-      <w:bookmarkStart w:id="0" w:name="_GoBack"/>
-      <w:bookmarkEnd w:id="0"/>
       <w:r>
         <w:t>Technologies</w:t>
       </w:r>
     </w:p>
-    <w:p>
-      <w:r>
-        <w:t>Open source technologies, node.js and Angular.js, which are considered to be getting adopted most rapidly have been used.</w:t>
-      </w:r>
-    </w:p>
+    <w:tbl>
+      <w:tblPr>
+        <w:tblStyle w:val="TableGrid"/>
+        <w:tblW w:w="0" w:type="auto"/>
+        <w:tblLook w:val="04A0" w:firstRow="1" w:lastRow="0" w:firstColumn="1" w:lastColumn="0" w:noHBand="0" w:noVBand="1"/>
+      </w:tblPr>
+      <w:tblGrid>
+        <w:gridCol w:w="4509"/>
+        <w:gridCol w:w="4508"/>
+      </w:tblGrid>
+      <w:tr>
+        <w:tc>
+          <w:tcPr>
+            <w:tcW w:w="4675" w:type="dxa"/>
+          </w:tcPr>
+          <w:p>
+            <w:pPr>
+              <w:rPr>
+                <w:b/>
+              </w:rPr>
+            </w:pPr>
+            <w:r>
+              <w:rPr>
+                <w:b/>
+              </w:rPr>
+              <w:t>Component</w:t>
+            </w:r>
+          </w:p>
+        </w:tc>
+        <w:tc>
+          <w:tcPr>
+            <w:tcW w:w="4675" w:type="dxa"/>
+          </w:tcPr>
+          <w:p>
+            <w:pPr>
+              <w:rPr>
+                <w:b/>
+              </w:rPr>
+            </w:pPr>
+            <w:r>
+              <w:rPr>
+                <w:b/>
+              </w:rPr>
+              <w:t>Technology</w:t>
+            </w:r>
+          </w:p>
+        </w:tc>
+      </w:tr>
+      <w:tr>
+        <w:tc>
+          <w:tcPr>
+            <w:tcW w:w="4675" w:type="dxa"/>
+          </w:tcPr>
+          <w:p>
+            <w:r>
+              <w:t>User Interface</w:t>
+            </w:r>
+          </w:p>
+        </w:tc>
+        <w:tc>
+          <w:tcPr>
+            <w:tcW w:w="4675" w:type="dxa"/>
+          </w:tcPr>
+          <w:p>
+            <w:r>
+              <w:t>Google’s Angular.JS library</w:t>
+            </w:r>
+          </w:p>
+        </w:tc>
+      </w:tr>
+      <w:tr>
+        <w:tc>
+          <w:tcPr>
+            <w:tcW w:w="4675" w:type="dxa"/>
+          </w:tcPr>
+          <w:p>
+            <w:r>
+              <w:t>Backend application</w:t>
+            </w:r>
+          </w:p>
+        </w:tc>
+        <w:tc>
+          <w:tcPr>
+            <w:tcW w:w="4675" w:type="dxa"/>
+          </w:tcPr>
+          <w:p>
+            <w:r>
+              <w:t>Node.js</w:t>
+            </w:r>
+          </w:p>
+        </w:tc>
+      </w:tr>
+      <w:tr>
+        <w:tc>
+          <w:tcPr>
+            <w:tcW w:w="4675" w:type="dxa"/>
+          </w:tcPr>
+          <w:p>
+            <w:r>
+              <w:t>Database</w:t>
+            </w:r>
+          </w:p>
+        </w:tc>
+        <w:tc>
+          <w:tcPr>
+            <w:tcW w:w="4675" w:type="dxa"/>
+          </w:tcPr>
+          <w:p>
+            <w:r>
+              <w:t>MySQL</w:t>
+            </w:r>
+          </w:p>
+        </w:tc>
+      </w:tr>
+      <w:tr>
+        <w:tc>
+          <w:tcPr>
+            <w:tcW w:w="4675" w:type="dxa"/>
+          </w:tcPr>
+          <w:p>
+            <w:r>
+              <w:t>Map provider</w:t>
+            </w:r>
+          </w:p>
+        </w:tc>
+        <w:tc>
+          <w:tcPr>
+            <w:tcW w:w="4675" w:type="dxa"/>
+          </w:tcPr>
+          <w:p>
+            <w:r>
+              <w:t>Google maps</w:t>
+            </w:r>
+          </w:p>
+        </w:tc>
+      </w:tr>
+    </w:tbl>
     <w:p/>
     <w:p>
       <w:pPr>
@@ -303,14 +1462,18 @@
     </w:p>
     <w:p>
       <w:r>
-        <w:t>This project will place Goa among the few cities in India that provide public transport options to citizens at their fingertips.</w:t>
+        <w:t>This project will place Goa among the few places in India that provide public transport options to citizens at their fingertips. Any agency that subscribes to this service should expect increased revenue from passengers as citizens will begin to turn to public transport. The city/state will witness lesser traffic and cleaner air.</w:t>
+      </w:r>
+      <w:r>
+        <w:t xml:space="preserve"> Reduced fuel consumption will be a positive side effect of this project.</w:t>
       </w:r>
     </w:p>
     <w:p/>
     <w:sectPr>
-      <w:pgSz w:w="12240" w:h="15840"/>
+      <w:pgSz w:w="11907" w:h="16839" w:code="9"/>
       <w:pgMar w:top="1440" w:right="1440" w:bottom="1440" w:left="1440" w:header="720" w:footer="720" w:gutter="0"/>
       <w:cols w:space="720"/>
+      <w:docGrid w:linePitch="299"/>
     </w:sectPr>
   </w:body>
 </w:document>
@@ -1152,8 +2315,27 @@
   <w:style w:type="paragraph" w:styleId="NormalWeb">
     <w:name w:val="Normal (Web)"/>
     <w:basedOn w:val="Normal"/>
-    <w:uiPriority w:val="1"/>
+    <w:uiPriority w:val="99"/>
     <w:rsid w:val="001A4199"/>
+  </w:style>
+  <w:style w:type="table" w:styleId="TableGrid">
+    <w:name w:val="Table Grid"/>
+    <w:basedOn w:val="TableNormal"/>
+    <w:uiPriority w:val="59"/>
+    <w:rsid w:val="000F3016"/>
+    <w:pPr>
+      <w:spacing w:after="0"/>
+    </w:pPr>
+    <w:tblPr>
+      <w:tblBorders>
+        <w:top w:val="single" w:sz="4" w:space="0" w:color="auto"/>
+        <w:left w:val="single" w:sz="4" w:space="0" w:color="auto"/>
+        <w:bottom w:val="single" w:sz="4" w:space="0" w:color="auto"/>
+        <w:right w:val="single" w:sz="4" w:space="0" w:color="auto"/>
+        <w:insideH w:val="single" w:sz="4" w:space="0" w:color="auto"/>
+        <w:insideV w:val="single" w:sz="4" w:space="0" w:color="auto"/>
+      </w:tblBorders>
+    </w:tblPr>
   </w:style>
 </w:styles>
 </file>
@@ -1174,7 +2356,7 @@
         <w:behaviors>
           <w:behavior w:val="content"/>
         </w:behaviors>
-        <w:guid w:val="{D87DD49C-0531-4D19-9E5F-17C4555A1B5E}"/>
+        <w:guid w:val="{256B5746-9FE3-4A8F-A374-0CEC75A4AB0F}"/>
       </w:docPartPr>
       <w:docPartBody>
         <w:p>
@@ -1232,8 +2414,9 @@
     <w:panose1 w:val="020B0502040204020203"/>
     <w:charset w:val="00"/>
     <w:family w:val="swiss"/>
+    <w:notTrueType/>
     <w:pitch w:val="variable"/>
-    <w:sig w:usb0="E10022FF" w:usb1="C000E47F" w:usb2="00000029" w:usb3="00000000" w:csb0="000001DF" w:csb1="00000000"/>
+    <w:sig w:usb0="00000003" w:usb1="00000000" w:usb2="00000000" w:usb3="00000000" w:csb0="00000001" w:csb1="00000000"/>
   </w:font>
   <w:font w:name="Calibri Light">
     <w:panose1 w:val="020F0302020204030204"/>
@@ -1262,7 +2445,13 @@
   <w:rsids>
     <w:rsidRoot w:val="003D62B0"/>
     <w:rsid w:val="003D62B0"/>
+    <w:rsid w:val="003F6C0B"/>
+    <w:rsid w:val="005460FF"/>
+    <w:rsid w:val="0066571E"/>
     <w:rsid w:val="009A6E15"/>
+    <w:rsid w:val="009B1410"/>
+    <w:rsid w:val="00AC3BF2"/>
+    <w:rsid w:val="00BF335F"/>
   </w:rsids>
   <m:mathPr>
     <m:mathFont m:val="Cambria Math"/>
@@ -1711,7 +2900,7 @@
     <w:basedOn w:val="DefaultParagraphFont"/>
     <w:uiPriority w:val="99"/>
     <w:semiHidden/>
-    <w:rsid w:val="003D62B0"/>
+    <w:rsid w:val="003F6C0B"/>
     <w:rPr>
       <w:color w:val="808080"/>
     </w:rPr>

</xml_diff>